<commit_message>
Change name repository in Bitbucket
</commit_message>
<xml_diff>
--- a/TimJanssensProgrammeren4.docx
+++ b/TimJanssensProgrammeren4.docx
@@ -2210,10 +2210,42 @@
         <w:t>Les 02 beginnen met PHP</w:t>
       </w:r>
     </w:p>
-    <w:p/>
+    <w:p>
+      <w:hyperlink r:id="rId12" w:history="1">
+        <w:r>
+          <w:rPr>
+            <w:rStyle w:val="Hyperlink"/>
+          </w:rPr>
+          <w:t>https://bitbucket.org/TimJanssens/programmeren4/src/master/public_html/les2/</w:t>
+        </w:r>
+      </w:hyperlink>
+    </w:p>
+    <w:p>
+      <w:pPr>
+        <w:pStyle w:val="Heading1"/>
+      </w:pPr>
+      <w:proofErr w:type="spellStart"/>
+      <w:r>
+        <w:t>Php</w:t>
+      </w:r>
+      <w:proofErr w:type="spellEnd"/>
+      <w:r>
+        <w:t xml:space="preserve"> formulieren</w:t>
+      </w:r>
+    </w:p>
+    <w:p>
+      <w:hyperlink r:id="rId13" w:history="1">
+        <w:r>
+          <w:rPr>
+            <w:rStyle w:val="Hyperlink"/>
+          </w:rPr>
+          <w:t>https://bitbucket.org/TimJanssens/programmeren4/src/master/public_html/php_formulieren/</w:t>
+        </w:r>
+      </w:hyperlink>
+    </w:p>
     <w:sectPr>
-      <w:footerReference w:type="default" r:id="rId12"/>
-      <w:footerReference w:type="first" r:id="rId13"/>
+      <w:footerReference w:type="default" r:id="rId14"/>
+      <w:footerReference w:type="first" r:id="rId15"/>
       <w:pgSz w:w="11906" w:h="16838" w:code="9"/>
       <w:pgMar w:top="1418" w:right="1418" w:bottom="1418" w:left="1418" w:header="851" w:footer="709" w:gutter="0"/>
       <w:pgNumType w:start="1"/>

</xml_diff>

<commit_message>
Add OOP to Beadsort algorithm
</commit_message>
<xml_diff>
--- a/TimJanssensProgrammeren4.docx
+++ b/TimJanssensProgrammeren4.docx
@@ -108,41 +108,13 @@
                 <w:szCs w:val="22"/>
               </w:rPr>
             </w:pPr>
-            <w:proofErr w:type="spellStart"/>
             <w:r>
               <w:rPr>
                 <w:rFonts w:ascii="Calibri" w:hAnsi="Calibri" w:cs="Calibri"/>
                 <w:sz w:val="22"/>
                 <w:szCs w:val="22"/>
               </w:rPr>
-              <w:t>Artesis</w:t>
-            </w:r>
-            <w:proofErr w:type="spellEnd"/>
-            <w:r>
-              <w:rPr>
-                <w:rFonts w:ascii="Calibri" w:hAnsi="Calibri" w:cs="Calibri"/>
-                <w:sz w:val="22"/>
-                <w:szCs w:val="22"/>
-              </w:rPr>
-              <w:t xml:space="preserve"> </w:t>
-            </w:r>
-            <w:proofErr w:type="spellStart"/>
-            <w:r>
-              <w:rPr>
-                <w:rFonts w:ascii="Calibri" w:hAnsi="Calibri" w:cs="Calibri"/>
-                <w:sz w:val="22"/>
-                <w:szCs w:val="22"/>
-              </w:rPr>
-              <w:t>Plantijn</w:t>
-            </w:r>
-            <w:proofErr w:type="spellEnd"/>
-            <w:r>
-              <w:rPr>
-                <w:rFonts w:ascii="Calibri" w:hAnsi="Calibri" w:cs="Calibri"/>
-                <w:sz w:val="22"/>
-                <w:szCs w:val="22"/>
-              </w:rPr>
-              <w:t xml:space="preserve"> Hogeschool Antwerpen</w:t>
+              <w:t>Artesis Plantijn Hogeschool Antwerpen</w:t>
             </w:r>
           </w:p>
           <w:p>
@@ -475,21 +447,12 @@
               </w:rPr>
               <w:t xml:space="preserve">Docent:            </w:t>
             </w:r>
-            <w:proofErr w:type="spellStart"/>
-            <w:r>
-              <w:rPr>
-                <w:rFonts w:ascii="Calibri" w:hAnsi="Calibri" w:cs="Calibri"/>
-                <w:sz w:val="22"/>
-              </w:rPr>
-              <w:t>Inghelbrecht</w:t>
-            </w:r>
-            <w:proofErr w:type="spellEnd"/>
-            <w:r>
-              <w:rPr>
-                <w:rFonts w:ascii="Calibri" w:hAnsi="Calibri" w:cs="Calibri"/>
-                <w:sz w:val="22"/>
-              </w:rPr>
-              <w:t xml:space="preserve"> J</w:t>
+            <w:r>
+              <w:rPr>
+                <w:rFonts w:ascii="Calibri" w:hAnsi="Calibri" w:cs="Calibri"/>
+                <w:sz w:val="22"/>
+              </w:rPr>
+              <w:t>Inghelbrecht J</w:t>
             </w:r>
             <w:r>
               <w:rPr>
@@ -662,7 +625,7 @@
             </w:rPr>
             <w:fldChar w:fldCharType="separate"/>
           </w:r>
-          <w:hyperlink w:anchor="_Toc56938817" w:history="1">
+          <w:hyperlink w:anchor="_Toc65910219" w:history="1">
             <w:r>
               <w:rPr>
                 <w:rStyle w:val="Hyperlink"/>
@@ -684,7 +647,7 @@
                 <w:rStyle w:val="Hyperlink"/>
                 <w:noProof/>
               </w:rPr>
-              <w:t>Opdracht 07: Gegegevensserialiatie.</w:t>
+              <w:t>Intro</w:t>
             </w:r>
             <w:r>
               <w:rPr>
@@ -705,271 +668,7 @@
                 <w:noProof/>
                 <w:webHidden/>
               </w:rPr>
-              <w:instrText xml:space="preserve"> PAGEREF _Toc56938817 \h </w:instrText>
-            </w:r>
-            <w:r>
-              <w:rPr>
-                <w:noProof/>
-                <w:webHidden/>
-              </w:rPr>
-            </w:r>
-            <w:r>
-              <w:rPr>
-                <w:noProof/>
-                <w:webHidden/>
-              </w:rPr>
-              <w:fldChar w:fldCharType="separate"/>
-            </w:r>
-            <w:r>
-              <w:rPr>
-                <w:noProof/>
-                <w:webHidden/>
-              </w:rPr>
-              <w:t>1</w:t>
-            </w:r>
-            <w:r>
-              <w:rPr>
-                <w:noProof/>
-                <w:webHidden/>
-              </w:rPr>
-              <w:fldChar w:fldCharType="end"/>
-            </w:r>
-          </w:hyperlink>
-        </w:p>
-        <w:p>
-          <w:pPr>
-            <w:pStyle w:val="TOC2"/>
-            <w:tabs>
-              <w:tab w:val="left" w:pos="660"/>
-              <w:tab w:val="right" w:leader="dot" w:pos="9060"/>
-            </w:tabs>
-            <w:rPr>
-              <w:rFonts w:asciiTheme="minorHAnsi" w:eastAsiaTheme="minorEastAsia" w:hAnsiTheme="minorHAnsi" w:cstheme="minorBidi"/>
-              <w:noProof/>
-              <w:sz w:val="22"/>
-              <w:szCs w:val="22"/>
-            </w:rPr>
-          </w:pPr>
-          <w:hyperlink w:anchor="_Toc56938818" w:history="1">
-            <w:r>
-              <w:rPr>
-                <w:rStyle w:val="Hyperlink"/>
-                <w:noProof/>
-              </w:rPr>
-              <w:t>a.</w:t>
-            </w:r>
-            <w:r>
-              <w:rPr>
-                <w:rFonts w:asciiTheme="minorHAnsi" w:eastAsiaTheme="minorEastAsia" w:hAnsiTheme="minorHAnsi" w:cstheme="minorBidi"/>
-                <w:noProof/>
-                <w:sz w:val="22"/>
-                <w:szCs w:val="22"/>
-              </w:rPr>
-              <w:tab/>
-            </w:r>
-            <w:r>
-              <w:rPr>
-                <w:rStyle w:val="Hyperlink"/>
-                <w:noProof/>
-              </w:rPr>
-              <w:t>Actuele versie</w:t>
-            </w:r>
-            <w:r>
-              <w:rPr>
-                <w:noProof/>
-                <w:webHidden/>
-              </w:rPr>
-              <w:tab/>
-            </w:r>
-            <w:r>
-              <w:rPr>
-                <w:noProof/>
-                <w:webHidden/>
-              </w:rPr>
-              <w:fldChar w:fldCharType="begin"/>
-            </w:r>
-            <w:r>
-              <w:rPr>
-                <w:noProof/>
-                <w:webHidden/>
-              </w:rPr>
-              <w:instrText xml:space="preserve"> PAGEREF _Toc56938818 \h </w:instrText>
-            </w:r>
-            <w:r>
-              <w:rPr>
-                <w:noProof/>
-                <w:webHidden/>
-              </w:rPr>
-            </w:r>
-            <w:r>
-              <w:rPr>
-                <w:noProof/>
-                <w:webHidden/>
-              </w:rPr>
-              <w:fldChar w:fldCharType="separate"/>
-            </w:r>
-            <w:r>
-              <w:rPr>
-                <w:noProof/>
-                <w:webHidden/>
-              </w:rPr>
-              <w:t>1</w:t>
-            </w:r>
-            <w:r>
-              <w:rPr>
-                <w:noProof/>
-                <w:webHidden/>
-              </w:rPr>
-              <w:fldChar w:fldCharType="end"/>
-            </w:r>
-          </w:hyperlink>
-        </w:p>
-        <w:p>
-          <w:pPr>
-            <w:pStyle w:val="TOC2"/>
-            <w:tabs>
-              <w:tab w:val="left" w:pos="660"/>
-              <w:tab w:val="right" w:leader="dot" w:pos="9060"/>
-            </w:tabs>
-            <w:rPr>
-              <w:rFonts w:asciiTheme="minorHAnsi" w:eastAsiaTheme="minorEastAsia" w:hAnsiTheme="minorHAnsi" w:cstheme="minorBidi"/>
-              <w:noProof/>
-              <w:sz w:val="22"/>
-              <w:szCs w:val="22"/>
-            </w:rPr>
-          </w:pPr>
-          <w:hyperlink w:anchor="_Toc56938819" w:history="1">
-            <w:r>
-              <w:rPr>
-                <w:rStyle w:val="Hyperlink"/>
-                <w:noProof/>
-              </w:rPr>
-              <w:t>b.</w:t>
-            </w:r>
-            <w:r>
-              <w:rPr>
-                <w:rFonts w:asciiTheme="minorHAnsi" w:eastAsiaTheme="minorEastAsia" w:hAnsiTheme="minorHAnsi" w:cstheme="minorBidi"/>
-                <w:noProof/>
-                <w:sz w:val="22"/>
-                <w:szCs w:val="22"/>
-              </w:rPr>
-              <w:tab/>
-            </w:r>
-            <w:r>
-              <w:rPr>
-                <w:rStyle w:val="Hyperlink"/>
-                <w:noProof/>
-              </w:rPr>
-              <w:t>Versie 1</w:t>
-            </w:r>
-            <w:r>
-              <w:rPr>
-                <w:noProof/>
-                <w:webHidden/>
-              </w:rPr>
-              <w:tab/>
-            </w:r>
-            <w:r>
-              <w:rPr>
-                <w:noProof/>
-                <w:webHidden/>
-              </w:rPr>
-              <w:fldChar w:fldCharType="begin"/>
-            </w:r>
-            <w:r>
-              <w:rPr>
-                <w:noProof/>
-                <w:webHidden/>
-              </w:rPr>
-              <w:instrText xml:space="preserve"> PAGEREF _Toc56938819 \h </w:instrText>
-            </w:r>
-            <w:r>
-              <w:rPr>
-                <w:noProof/>
-                <w:webHidden/>
-              </w:rPr>
-            </w:r>
-            <w:r>
-              <w:rPr>
-                <w:noProof/>
-                <w:webHidden/>
-              </w:rPr>
-              <w:fldChar w:fldCharType="separate"/>
-            </w:r>
-            <w:r>
-              <w:rPr>
-                <w:noProof/>
-                <w:webHidden/>
-              </w:rPr>
-              <w:t>1</w:t>
-            </w:r>
-            <w:r>
-              <w:rPr>
-                <w:noProof/>
-                <w:webHidden/>
-              </w:rPr>
-              <w:fldChar w:fldCharType="end"/>
-            </w:r>
-          </w:hyperlink>
-        </w:p>
-        <w:p>
-          <w:pPr>
-            <w:pStyle w:val="TOC2"/>
-            <w:tabs>
-              <w:tab w:val="left" w:pos="660"/>
-              <w:tab w:val="right" w:leader="dot" w:pos="9060"/>
-            </w:tabs>
-            <w:rPr>
-              <w:rFonts w:asciiTheme="minorHAnsi" w:eastAsiaTheme="minorEastAsia" w:hAnsiTheme="minorHAnsi" w:cstheme="minorBidi"/>
-              <w:noProof/>
-              <w:sz w:val="22"/>
-              <w:szCs w:val="22"/>
-            </w:rPr>
-          </w:pPr>
-          <w:hyperlink w:anchor="_Toc56938820" w:history="1">
-            <w:r>
-              <w:rPr>
-                <w:rStyle w:val="Hyperlink"/>
-                <w:noProof/>
-              </w:rPr>
-              <w:t>c.</w:t>
-            </w:r>
-            <w:r>
-              <w:rPr>
-                <w:rFonts w:asciiTheme="minorHAnsi" w:eastAsiaTheme="minorEastAsia" w:hAnsiTheme="minorHAnsi" w:cstheme="minorBidi"/>
-                <w:noProof/>
-                <w:sz w:val="22"/>
-                <w:szCs w:val="22"/>
-              </w:rPr>
-              <w:tab/>
-            </w:r>
-            <w:r>
-              <w:rPr>
-                <w:rStyle w:val="Hyperlink"/>
-                <w:noProof/>
-              </w:rPr>
-              <w:t>Versie 2</w:t>
-            </w:r>
-            <w:r>
-              <w:rPr>
-                <w:noProof/>
-                <w:webHidden/>
-              </w:rPr>
-              <w:tab/>
-            </w:r>
-            <w:r>
-              <w:rPr>
-                <w:noProof/>
-                <w:webHidden/>
-              </w:rPr>
-              <w:fldChar w:fldCharType="begin"/>
-            </w:r>
-            <w:r>
-              <w:rPr>
-                <w:noProof/>
-                <w:webHidden/>
-              </w:rPr>
-              <w:instrText xml:space="preserve"> PAGEREF _Toc56938820 \h </w:instrText>
+              <w:instrText xml:space="preserve"> PAGEREF _Toc65910219 \h </w:instrText>
             </w:r>
             <w:r>
               <w:rPr>
@@ -1010,7 +709,7 @@
               <w:szCs w:val="22"/>
             </w:rPr>
           </w:pPr>
-          <w:hyperlink w:anchor="_Toc56938821" w:history="1">
+          <w:hyperlink w:anchor="_Toc65910220" w:history="1">
             <w:r>
               <w:rPr>
                 <w:rStyle w:val="Hyperlink"/>
@@ -1032,7 +731,7 @@
                 <w:rStyle w:val="Hyperlink"/>
                 <w:noProof/>
               </w:rPr>
-              <w:t>Opdracht 08: N-tier architectuur</w:t>
+              <w:t>02 beginnen met PHP</w:t>
             </w:r>
             <w:r>
               <w:rPr>
@@ -1053,271 +752,7 @@
                 <w:noProof/>
                 <w:webHidden/>
               </w:rPr>
-              <w:instrText xml:space="preserve"> PAGEREF _Toc56938821 \h </w:instrText>
-            </w:r>
-            <w:r>
-              <w:rPr>
-                <w:noProof/>
-                <w:webHidden/>
-              </w:rPr>
-            </w:r>
-            <w:r>
-              <w:rPr>
-                <w:noProof/>
-                <w:webHidden/>
-              </w:rPr>
-              <w:fldChar w:fldCharType="separate"/>
-            </w:r>
-            <w:r>
-              <w:rPr>
-                <w:noProof/>
-                <w:webHidden/>
-              </w:rPr>
-              <w:t>1</w:t>
-            </w:r>
-            <w:r>
-              <w:rPr>
-                <w:noProof/>
-                <w:webHidden/>
-              </w:rPr>
-              <w:fldChar w:fldCharType="end"/>
-            </w:r>
-          </w:hyperlink>
-        </w:p>
-        <w:p>
-          <w:pPr>
-            <w:pStyle w:val="TOC2"/>
-            <w:tabs>
-              <w:tab w:val="left" w:pos="660"/>
-              <w:tab w:val="right" w:leader="dot" w:pos="9060"/>
-            </w:tabs>
-            <w:rPr>
-              <w:rFonts w:asciiTheme="minorHAnsi" w:eastAsiaTheme="minorEastAsia" w:hAnsiTheme="minorHAnsi" w:cstheme="minorBidi"/>
-              <w:noProof/>
-              <w:sz w:val="22"/>
-              <w:szCs w:val="22"/>
-            </w:rPr>
-          </w:pPr>
-          <w:hyperlink w:anchor="_Toc56938822" w:history="1">
-            <w:r>
-              <w:rPr>
-                <w:rStyle w:val="Hyperlink"/>
-                <w:noProof/>
-              </w:rPr>
-              <w:t>a.</w:t>
-            </w:r>
-            <w:r>
-              <w:rPr>
-                <w:rFonts w:asciiTheme="minorHAnsi" w:eastAsiaTheme="minorEastAsia" w:hAnsiTheme="minorHAnsi" w:cstheme="minorBidi"/>
-                <w:noProof/>
-                <w:sz w:val="22"/>
-                <w:szCs w:val="22"/>
-              </w:rPr>
-              <w:tab/>
-            </w:r>
-            <w:r>
-              <w:rPr>
-                <w:rStyle w:val="Hyperlink"/>
-                <w:noProof/>
-              </w:rPr>
-              <w:t>Actuele versie</w:t>
-            </w:r>
-            <w:r>
-              <w:rPr>
-                <w:noProof/>
-                <w:webHidden/>
-              </w:rPr>
-              <w:tab/>
-            </w:r>
-            <w:r>
-              <w:rPr>
-                <w:noProof/>
-                <w:webHidden/>
-              </w:rPr>
-              <w:fldChar w:fldCharType="begin"/>
-            </w:r>
-            <w:r>
-              <w:rPr>
-                <w:noProof/>
-                <w:webHidden/>
-              </w:rPr>
-              <w:instrText xml:space="preserve"> PAGEREF _Toc56938822 \h </w:instrText>
-            </w:r>
-            <w:r>
-              <w:rPr>
-                <w:noProof/>
-                <w:webHidden/>
-              </w:rPr>
-            </w:r>
-            <w:r>
-              <w:rPr>
-                <w:noProof/>
-                <w:webHidden/>
-              </w:rPr>
-              <w:fldChar w:fldCharType="separate"/>
-            </w:r>
-            <w:r>
-              <w:rPr>
-                <w:noProof/>
-                <w:webHidden/>
-              </w:rPr>
-              <w:t>1</w:t>
-            </w:r>
-            <w:r>
-              <w:rPr>
-                <w:noProof/>
-                <w:webHidden/>
-              </w:rPr>
-              <w:fldChar w:fldCharType="end"/>
-            </w:r>
-          </w:hyperlink>
-        </w:p>
-        <w:p>
-          <w:pPr>
-            <w:pStyle w:val="TOC2"/>
-            <w:tabs>
-              <w:tab w:val="left" w:pos="660"/>
-              <w:tab w:val="right" w:leader="dot" w:pos="9060"/>
-            </w:tabs>
-            <w:rPr>
-              <w:rFonts w:asciiTheme="minorHAnsi" w:eastAsiaTheme="minorEastAsia" w:hAnsiTheme="minorHAnsi" w:cstheme="minorBidi"/>
-              <w:noProof/>
-              <w:sz w:val="22"/>
-              <w:szCs w:val="22"/>
-            </w:rPr>
-          </w:pPr>
-          <w:hyperlink w:anchor="_Toc56938823" w:history="1">
-            <w:r>
-              <w:rPr>
-                <w:rStyle w:val="Hyperlink"/>
-                <w:noProof/>
-              </w:rPr>
-              <w:t>b.</w:t>
-            </w:r>
-            <w:r>
-              <w:rPr>
-                <w:rFonts w:asciiTheme="minorHAnsi" w:eastAsiaTheme="minorEastAsia" w:hAnsiTheme="minorHAnsi" w:cstheme="minorBidi"/>
-                <w:noProof/>
-                <w:sz w:val="22"/>
-                <w:szCs w:val="22"/>
-              </w:rPr>
-              <w:tab/>
-            </w:r>
-            <w:r>
-              <w:rPr>
-                <w:rStyle w:val="Hyperlink"/>
-                <w:noProof/>
-              </w:rPr>
-              <w:t>Versie 1</w:t>
-            </w:r>
-            <w:r>
-              <w:rPr>
-                <w:noProof/>
-                <w:webHidden/>
-              </w:rPr>
-              <w:tab/>
-            </w:r>
-            <w:r>
-              <w:rPr>
-                <w:noProof/>
-                <w:webHidden/>
-              </w:rPr>
-              <w:fldChar w:fldCharType="begin"/>
-            </w:r>
-            <w:r>
-              <w:rPr>
-                <w:noProof/>
-                <w:webHidden/>
-              </w:rPr>
-              <w:instrText xml:space="preserve"> PAGEREF _Toc56938823 \h </w:instrText>
-            </w:r>
-            <w:r>
-              <w:rPr>
-                <w:noProof/>
-                <w:webHidden/>
-              </w:rPr>
-            </w:r>
-            <w:r>
-              <w:rPr>
-                <w:noProof/>
-                <w:webHidden/>
-              </w:rPr>
-              <w:fldChar w:fldCharType="separate"/>
-            </w:r>
-            <w:r>
-              <w:rPr>
-                <w:noProof/>
-                <w:webHidden/>
-              </w:rPr>
-              <w:t>1</w:t>
-            </w:r>
-            <w:r>
-              <w:rPr>
-                <w:noProof/>
-                <w:webHidden/>
-              </w:rPr>
-              <w:fldChar w:fldCharType="end"/>
-            </w:r>
-          </w:hyperlink>
-        </w:p>
-        <w:p>
-          <w:pPr>
-            <w:pStyle w:val="TOC2"/>
-            <w:tabs>
-              <w:tab w:val="left" w:pos="660"/>
-              <w:tab w:val="right" w:leader="dot" w:pos="9060"/>
-            </w:tabs>
-            <w:rPr>
-              <w:rFonts w:asciiTheme="minorHAnsi" w:eastAsiaTheme="minorEastAsia" w:hAnsiTheme="minorHAnsi" w:cstheme="minorBidi"/>
-              <w:noProof/>
-              <w:sz w:val="22"/>
-              <w:szCs w:val="22"/>
-            </w:rPr>
-          </w:pPr>
-          <w:hyperlink w:anchor="_Toc56938824" w:history="1">
-            <w:r>
-              <w:rPr>
-                <w:rStyle w:val="Hyperlink"/>
-                <w:noProof/>
-              </w:rPr>
-              <w:t>c.</w:t>
-            </w:r>
-            <w:r>
-              <w:rPr>
-                <w:rFonts w:asciiTheme="minorHAnsi" w:eastAsiaTheme="minorEastAsia" w:hAnsiTheme="minorHAnsi" w:cstheme="minorBidi"/>
-                <w:noProof/>
-                <w:sz w:val="22"/>
-                <w:szCs w:val="22"/>
-              </w:rPr>
-              <w:tab/>
-            </w:r>
-            <w:r>
-              <w:rPr>
-                <w:rStyle w:val="Hyperlink"/>
-                <w:noProof/>
-              </w:rPr>
-              <w:t>Versie 2</w:t>
-            </w:r>
-            <w:r>
-              <w:rPr>
-                <w:noProof/>
-                <w:webHidden/>
-              </w:rPr>
-              <w:tab/>
-            </w:r>
-            <w:r>
-              <w:rPr>
-                <w:noProof/>
-                <w:webHidden/>
-              </w:rPr>
-              <w:fldChar w:fldCharType="begin"/>
-            </w:r>
-            <w:r>
-              <w:rPr>
-                <w:noProof/>
-                <w:webHidden/>
-              </w:rPr>
-              <w:instrText xml:space="preserve"> PAGEREF _Toc56938824 \h </w:instrText>
+              <w:instrText xml:space="preserve"> PAGEREF _Toc65910220 \h </w:instrText>
             </w:r>
             <w:r>
               <w:rPr>
@@ -1358,7 +793,7 @@
               <w:szCs w:val="22"/>
             </w:rPr>
           </w:pPr>
-          <w:hyperlink w:anchor="_Toc56938825" w:history="1">
+          <w:hyperlink w:anchor="_Toc65910221" w:history="1">
             <w:r>
               <w:rPr>
                 <w:rStyle w:val="Hyperlink"/>
@@ -1380,7 +815,7 @@
                 <w:rStyle w:val="Hyperlink"/>
                 <w:noProof/>
               </w:rPr>
-              <w:t>Opdracht 09: IoC en DI</w:t>
+              <w:t>Php formulieren</w:t>
             </w:r>
             <w:r>
               <w:rPr>
@@ -1401,7 +836,7 @@
                 <w:noProof/>
                 <w:webHidden/>
               </w:rPr>
-              <w:instrText xml:space="preserve"> PAGEREF _Toc56938825 \h </w:instrText>
+              <w:instrText xml:space="preserve"> PAGEREF _Toc65910221 \h </w:instrText>
             </w:r>
             <w:r>
               <w:rPr>
@@ -1422,702 +857,6 @@
                 <w:webHidden/>
               </w:rPr>
               <w:t>1</w:t>
-            </w:r>
-            <w:r>
-              <w:rPr>
-                <w:noProof/>
-                <w:webHidden/>
-              </w:rPr>
-              <w:fldChar w:fldCharType="end"/>
-            </w:r>
-          </w:hyperlink>
-        </w:p>
-        <w:p>
-          <w:pPr>
-            <w:pStyle w:val="TOC2"/>
-            <w:tabs>
-              <w:tab w:val="left" w:pos="660"/>
-              <w:tab w:val="right" w:leader="dot" w:pos="9060"/>
-            </w:tabs>
-            <w:rPr>
-              <w:rFonts w:asciiTheme="minorHAnsi" w:eastAsiaTheme="minorEastAsia" w:hAnsiTheme="minorHAnsi" w:cstheme="minorBidi"/>
-              <w:noProof/>
-              <w:sz w:val="22"/>
-              <w:szCs w:val="22"/>
-            </w:rPr>
-          </w:pPr>
-          <w:hyperlink w:anchor="_Toc56938826" w:history="1">
-            <w:r>
-              <w:rPr>
-                <w:rStyle w:val="Hyperlink"/>
-                <w:noProof/>
-              </w:rPr>
-              <w:t>a.</w:t>
-            </w:r>
-            <w:r>
-              <w:rPr>
-                <w:rFonts w:asciiTheme="minorHAnsi" w:eastAsiaTheme="minorEastAsia" w:hAnsiTheme="minorHAnsi" w:cstheme="minorBidi"/>
-                <w:noProof/>
-                <w:sz w:val="22"/>
-                <w:szCs w:val="22"/>
-              </w:rPr>
-              <w:tab/>
-            </w:r>
-            <w:r>
-              <w:rPr>
-                <w:rStyle w:val="Hyperlink"/>
-                <w:noProof/>
-              </w:rPr>
-              <w:t>Actuele versie</w:t>
-            </w:r>
-            <w:r>
-              <w:rPr>
-                <w:noProof/>
-                <w:webHidden/>
-              </w:rPr>
-              <w:tab/>
-            </w:r>
-            <w:r>
-              <w:rPr>
-                <w:noProof/>
-                <w:webHidden/>
-              </w:rPr>
-              <w:fldChar w:fldCharType="begin"/>
-            </w:r>
-            <w:r>
-              <w:rPr>
-                <w:noProof/>
-                <w:webHidden/>
-              </w:rPr>
-              <w:instrText xml:space="preserve"> PAGEREF _Toc56938826 \h </w:instrText>
-            </w:r>
-            <w:r>
-              <w:rPr>
-                <w:noProof/>
-                <w:webHidden/>
-              </w:rPr>
-            </w:r>
-            <w:r>
-              <w:rPr>
-                <w:noProof/>
-                <w:webHidden/>
-              </w:rPr>
-              <w:fldChar w:fldCharType="separate"/>
-            </w:r>
-            <w:r>
-              <w:rPr>
-                <w:noProof/>
-                <w:webHidden/>
-              </w:rPr>
-              <w:t>1</w:t>
-            </w:r>
-            <w:r>
-              <w:rPr>
-                <w:noProof/>
-                <w:webHidden/>
-              </w:rPr>
-              <w:fldChar w:fldCharType="end"/>
-            </w:r>
-          </w:hyperlink>
-        </w:p>
-        <w:p>
-          <w:pPr>
-            <w:pStyle w:val="TOC2"/>
-            <w:tabs>
-              <w:tab w:val="left" w:pos="660"/>
-              <w:tab w:val="right" w:leader="dot" w:pos="9060"/>
-            </w:tabs>
-            <w:rPr>
-              <w:rFonts w:asciiTheme="minorHAnsi" w:eastAsiaTheme="minorEastAsia" w:hAnsiTheme="minorHAnsi" w:cstheme="minorBidi"/>
-              <w:noProof/>
-              <w:sz w:val="22"/>
-              <w:szCs w:val="22"/>
-            </w:rPr>
-          </w:pPr>
-          <w:hyperlink w:anchor="_Toc56938827" w:history="1">
-            <w:r>
-              <w:rPr>
-                <w:rStyle w:val="Hyperlink"/>
-                <w:noProof/>
-              </w:rPr>
-              <w:t>b.</w:t>
-            </w:r>
-            <w:r>
-              <w:rPr>
-                <w:rFonts w:asciiTheme="minorHAnsi" w:eastAsiaTheme="minorEastAsia" w:hAnsiTheme="minorHAnsi" w:cstheme="minorBidi"/>
-                <w:noProof/>
-                <w:sz w:val="22"/>
-                <w:szCs w:val="22"/>
-              </w:rPr>
-              <w:tab/>
-            </w:r>
-            <w:r>
-              <w:rPr>
-                <w:rStyle w:val="Hyperlink"/>
-                <w:noProof/>
-              </w:rPr>
-              <w:t>Versie 1</w:t>
-            </w:r>
-            <w:r>
-              <w:rPr>
-                <w:noProof/>
-                <w:webHidden/>
-              </w:rPr>
-              <w:tab/>
-            </w:r>
-            <w:r>
-              <w:rPr>
-                <w:noProof/>
-                <w:webHidden/>
-              </w:rPr>
-              <w:fldChar w:fldCharType="begin"/>
-            </w:r>
-            <w:r>
-              <w:rPr>
-                <w:noProof/>
-                <w:webHidden/>
-              </w:rPr>
-              <w:instrText xml:space="preserve"> PAGEREF _Toc56938827 \h </w:instrText>
-            </w:r>
-            <w:r>
-              <w:rPr>
-                <w:noProof/>
-                <w:webHidden/>
-              </w:rPr>
-            </w:r>
-            <w:r>
-              <w:rPr>
-                <w:noProof/>
-                <w:webHidden/>
-              </w:rPr>
-              <w:fldChar w:fldCharType="separate"/>
-            </w:r>
-            <w:r>
-              <w:rPr>
-                <w:noProof/>
-                <w:webHidden/>
-              </w:rPr>
-              <w:t>2</w:t>
-            </w:r>
-            <w:r>
-              <w:rPr>
-                <w:noProof/>
-                <w:webHidden/>
-              </w:rPr>
-              <w:fldChar w:fldCharType="end"/>
-            </w:r>
-          </w:hyperlink>
-        </w:p>
-        <w:p>
-          <w:pPr>
-            <w:pStyle w:val="TOC1"/>
-            <w:rPr>
-              <w:rFonts w:asciiTheme="minorHAnsi" w:eastAsiaTheme="minorEastAsia" w:hAnsiTheme="minorHAnsi" w:cstheme="minorBidi"/>
-              <w:noProof/>
-              <w:sz w:val="22"/>
-              <w:szCs w:val="22"/>
-            </w:rPr>
-          </w:pPr>
-          <w:hyperlink w:anchor="_Toc56938828" w:history="1">
-            <w:r>
-              <w:rPr>
-                <w:rStyle w:val="Hyperlink"/>
-                <w:noProof/>
-              </w:rPr>
-              <w:t>4.</w:t>
-            </w:r>
-            <w:r>
-              <w:rPr>
-                <w:rFonts w:asciiTheme="minorHAnsi" w:eastAsiaTheme="minorEastAsia" w:hAnsiTheme="minorHAnsi" w:cstheme="minorBidi"/>
-                <w:noProof/>
-                <w:sz w:val="22"/>
-                <w:szCs w:val="22"/>
-              </w:rPr>
-              <w:tab/>
-            </w:r>
-            <w:r>
-              <w:rPr>
-                <w:rStyle w:val="Hyperlink"/>
-                <w:noProof/>
-              </w:rPr>
-              <w:t>Opdracht 10: Aan de slag met ASP.NET CORE</w:t>
-            </w:r>
-            <w:r>
-              <w:rPr>
-                <w:noProof/>
-                <w:webHidden/>
-              </w:rPr>
-              <w:tab/>
-            </w:r>
-            <w:r>
-              <w:rPr>
-                <w:noProof/>
-                <w:webHidden/>
-              </w:rPr>
-              <w:fldChar w:fldCharType="begin"/>
-            </w:r>
-            <w:r>
-              <w:rPr>
-                <w:noProof/>
-                <w:webHidden/>
-              </w:rPr>
-              <w:instrText xml:space="preserve"> PAGEREF _Toc56938828 \h </w:instrText>
-            </w:r>
-            <w:r>
-              <w:rPr>
-                <w:noProof/>
-                <w:webHidden/>
-              </w:rPr>
-            </w:r>
-            <w:r>
-              <w:rPr>
-                <w:noProof/>
-                <w:webHidden/>
-              </w:rPr>
-              <w:fldChar w:fldCharType="separate"/>
-            </w:r>
-            <w:r>
-              <w:rPr>
-                <w:noProof/>
-                <w:webHidden/>
-              </w:rPr>
-              <w:t>2</w:t>
-            </w:r>
-            <w:r>
-              <w:rPr>
-                <w:noProof/>
-                <w:webHidden/>
-              </w:rPr>
-              <w:fldChar w:fldCharType="end"/>
-            </w:r>
-          </w:hyperlink>
-        </w:p>
-        <w:p>
-          <w:pPr>
-            <w:pStyle w:val="TOC2"/>
-            <w:tabs>
-              <w:tab w:val="left" w:pos="660"/>
-              <w:tab w:val="right" w:leader="dot" w:pos="9060"/>
-            </w:tabs>
-            <w:rPr>
-              <w:rFonts w:asciiTheme="minorHAnsi" w:eastAsiaTheme="minorEastAsia" w:hAnsiTheme="minorHAnsi" w:cstheme="minorBidi"/>
-              <w:noProof/>
-              <w:sz w:val="22"/>
-              <w:szCs w:val="22"/>
-            </w:rPr>
-          </w:pPr>
-          <w:hyperlink w:anchor="_Toc56938829" w:history="1">
-            <w:r>
-              <w:rPr>
-                <w:rStyle w:val="Hyperlink"/>
-                <w:noProof/>
-              </w:rPr>
-              <w:t>a.</w:t>
-            </w:r>
-            <w:r>
-              <w:rPr>
-                <w:rFonts w:asciiTheme="minorHAnsi" w:eastAsiaTheme="minorEastAsia" w:hAnsiTheme="minorHAnsi" w:cstheme="minorBidi"/>
-                <w:noProof/>
-                <w:sz w:val="22"/>
-                <w:szCs w:val="22"/>
-              </w:rPr>
-              <w:tab/>
-            </w:r>
-            <w:r>
-              <w:rPr>
-                <w:rStyle w:val="Hyperlink"/>
-                <w:noProof/>
-              </w:rPr>
-              <w:t>Actuele versie</w:t>
-            </w:r>
-            <w:r>
-              <w:rPr>
-                <w:noProof/>
-                <w:webHidden/>
-              </w:rPr>
-              <w:tab/>
-            </w:r>
-            <w:r>
-              <w:rPr>
-                <w:noProof/>
-                <w:webHidden/>
-              </w:rPr>
-              <w:fldChar w:fldCharType="begin"/>
-            </w:r>
-            <w:r>
-              <w:rPr>
-                <w:noProof/>
-                <w:webHidden/>
-              </w:rPr>
-              <w:instrText xml:space="preserve"> PAGEREF _Toc56938829 \h </w:instrText>
-            </w:r>
-            <w:r>
-              <w:rPr>
-                <w:noProof/>
-                <w:webHidden/>
-              </w:rPr>
-            </w:r>
-            <w:r>
-              <w:rPr>
-                <w:noProof/>
-                <w:webHidden/>
-              </w:rPr>
-              <w:fldChar w:fldCharType="separate"/>
-            </w:r>
-            <w:r>
-              <w:rPr>
-                <w:noProof/>
-                <w:webHidden/>
-              </w:rPr>
-              <w:t>2</w:t>
-            </w:r>
-            <w:r>
-              <w:rPr>
-                <w:noProof/>
-                <w:webHidden/>
-              </w:rPr>
-              <w:fldChar w:fldCharType="end"/>
-            </w:r>
-          </w:hyperlink>
-        </w:p>
-        <w:p>
-          <w:pPr>
-            <w:pStyle w:val="TOC2"/>
-            <w:tabs>
-              <w:tab w:val="left" w:pos="660"/>
-              <w:tab w:val="right" w:leader="dot" w:pos="9060"/>
-            </w:tabs>
-            <w:rPr>
-              <w:rFonts w:asciiTheme="minorHAnsi" w:eastAsiaTheme="minorEastAsia" w:hAnsiTheme="minorHAnsi" w:cstheme="minorBidi"/>
-              <w:noProof/>
-              <w:sz w:val="22"/>
-              <w:szCs w:val="22"/>
-            </w:rPr>
-          </w:pPr>
-          <w:hyperlink w:anchor="_Toc56938830" w:history="1">
-            <w:r>
-              <w:rPr>
-                <w:rStyle w:val="Hyperlink"/>
-                <w:noProof/>
-              </w:rPr>
-              <w:t>b.</w:t>
-            </w:r>
-            <w:r>
-              <w:rPr>
-                <w:rFonts w:asciiTheme="minorHAnsi" w:eastAsiaTheme="minorEastAsia" w:hAnsiTheme="minorHAnsi" w:cstheme="minorBidi"/>
-                <w:noProof/>
-                <w:sz w:val="22"/>
-                <w:szCs w:val="22"/>
-              </w:rPr>
-              <w:tab/>
-            </w:r>
-            <w:r>
-              <w:rPr>
-                <w:rStyle w:val="Hyperlink"/>
-                <w:noProof/>
-              </w:rPr>
-              <w:t>Versie 1</w:t>
-            </w:r>
-            <w:r>
-              <w:rPr>
-                <w:noProof/>
-                <w:webHidden/>
-              </w:rPr>
-              <w:tab/>
-            </w:r>
-            <w:r>
-              <w:rPr>
-                <w:noProof/>
-                <w:webHidden/>
-              </w:rPr>
-              <w:fldChar w:fldCharType="begin"/>
-            </w:r>
-            <w:r>
-              <w:rPr>
-                <w:noProof/>
-                <w:webHidden/>
-              </w:rPr>
-              <w:instrText xml:space="preserve"> PAGEREF _Toc56938830 \h </w:instrText>
-            </w:r>
-            <w:r>
-              <w:rPr>
-                <w:noProof/>
-                <w:webHidden/>
-              </w:rPr>
-            </w:r>
-            <w:r>
-              <w:rPr>
-                <w:noProof/>
-                <w:webHidden/>
-              </w:rPr>
-              <w:fldChar w:fldCharType="separate"/>
-            </w:r>
-            <w:r>
-              <w:rPr>
-                <w:noProof/>
-                <w:webHidden/>
-              </w:rPr>
-              <w:t>2</w:t>
-            </w:r>
-            <w:r>
-              <w:rPr>
-                <w:noProof/>
-                <w:webHidden/>
-              </w:rPr>
-              <w:fldChar w:fldCharType="end"/>
-            </w:r>
-          </w:hyperlink>
-        </w:p>
-        <w:p>
-          <w:pPr>
-            <w:pStyle w:val="TOC1"/>
-            <w:rPr>
-              <w:rFonts w:asciiTheme="minorHAnsi" w:eastAsiaTheme="minorEastAsia" w:hAnsiTheme="minorHAnsi" w:cstheme="minorBidi"/>
-              <w:noProof/>
-              <w:sz w:val="22"/>
-              <w:szCs w:val="22"/>
-            </w:rPr>
-          </w:pPr>
-          <w:hyperlink w:anchor="_Toc56938831" w:history="1">
-            <w:r>
-              <w:rPr>
-                <w:rStyle w:val="Hyperlink"/>
-                <w:noProof/>
-              </w:rPr>
-              <w:t>5.</w:t>
-            </w:r>
-            <w:r>
-              <w:rPr>
-                <w:rFonts w:asciiTheme="minorHAnsi" w:eastAsiaTheme="minorEastAsia" w:hAnsiTheme="minorHAnsi" w:cstheme="minorBidi"/>
-                <w:noProof/>
-                <w:sz w:val="22"/>
-                <w:szCs w:val="22"/>
-              </w:rPr>
-              <w:tab/>
-            </w:r>
-            <w:r>
-              <w:rPr>
-                <w:rStyle w:val="Hyperlink"/>
-                <w:noProof/>
-              </w:rPr>
-              <w:t>Opdracht afstandsles 16/11/20: ASP.NET CORE Razor Pages</w:t>
-            </w:r>
-            <w:r>
-              <w:rPr>
-                <w:noProof/>
-                <w:webHidden/>
-              </w:rPr>
-              <w:tab/>
-            </w:r>
-            <w:r>
-              <w:rPr>
-                <w:noProof/>
-                <w:webHidden/>
-              </w:rPr>
-              <w:fldChar w:fldCharType="begin"/>
-            </w:r>
-            <w:r>
-              <w:rPr>
-                <w:noProof/>
-                <w:webHidden/>
-              </w:rPr>
-              <w:instrText xml:space="preserve"> PAGEREF _Toc56938831 \h </w:instrText>
-            </w:r>
-            <w:r>
-              <w:rPr>
-                <w:noProof/>
-                <w:webHidden/>
-              </w:rPr>
-            </w:r>
-            <w:r>
-              <w:rPr>
-                <w:noProof/>
-                <w:webHidden/>
-              </w:rPr>
-              <w:fldChar w:fldCharType="separate"/>
-            </w:r>
-            <w:r>
-              <w:rPr>
-                <w:noProof/>
-                <w:webHidden/>
-              </w:rPr>
-              <w:t>2</w:t>
-            </w:r>
-            <w:r>
-              <w:rPr>
-                <w:noProof/>
-                <w:webHidden/>
-              </w:rPr>
-              <w:fldChar w:fldCharType="end"/>
-            </w:r>
-          </w:hyperlink>
-        </w:p>
-        <w:p>
-          <w:pPr>
-            <w:pStyle w:val="TOC2"/>
-            <w:tabs>
-              <w:tab w:val="left" w:pos="660"/>
-              <w:tab w:val="right" w:leader="dot" w:pos="9060"/>
-            </w:tabs>
-            <w:rPr>
-              <w:rFonts w:asciiTheme="minorHAnsi" w:eastAsiaTheme="minorEastAsia" w:hAnsiTheme="minorHAnsi" w:cstheme="minorBidi"/>
-              <w:noProof/>
-              <w:sz w:val="22"/>
-              <w:szCs w:val="22"/>
-            </w:rPr>
-          </w:pPr>
-          <w:hyperlink w:anchor="_Toc56938832" w:history="1">
-            <w:r>
-              <w:rPr>
-                <w:rStyle w:val="Hyperlink"/>
-                <w:noProof/>
-              </w:rPr>
-              <w:t>a.</w:t>
-            </w:r>
-            <w:r>
-              <w:rPr>
-                <w:rFonts w:asciiTheme="minorHAnsi" w:eastAsiaTheme="minorEastAsia" w:hAnsiTheme="minorHAnsi" w:cstheme="minorBidi"/>
-                <w:noProof/>
-                <w:sz w:val="22"/>
-                <w:szCs w:val="22"/>
-              </w:rPr>
-              <w:tab/>
-            </w:r>
-            <w:r>
-              <w:rPr>
-                <w:rStyle w:val="Hyperlink"/>
-                <w:noProof/>
-              </w:rPr>
-              <w:t>Actuele versie</w:t>
-            </w:r>
-            <w:r>
-              <w:rPr>
-                <w:noProof/>
-                <w:webHidden/>
-              </w:rPr>
-              <w:tab/>
-            </w:r>
-            <w:r>
-              <w:rPr>
-                <w:noProof/>
-                <w:webHidden/>
-              </w:rPr>
-              <w:fldChar w:fldCharType="begin"/>
-            </w:r>
-            <w:r>
-              <w:rPr>
-                <w:noProof/>
-                <w:webHidden/>
-              </w:rPr>
-              <w:instrText xml:space="preserve"> PAGEREF _Toc56938832 \h </w:instrText>
-            </w:r>
-            <w:r>
-              <w:rPr>
-                <w:noProof/>
-                <w:webHidden/>
-              </w:rPr>
-            </w:r>
-            <w:r>
-              <w:rPr>
-                <w:noProof/>
-                <w:webHidden/>
-              </w:rPr>
-              <w:fldChar w:fldCharType="separate"/>
-            </w:r>
-            <w:r>
-              <w:rPr>
-                <w:noProof/>
-                <w:webHidden/>
-              </w:rPr>
-              <w:t>2</w:t>
-            </w:r>
-            <w:r>
-              <w:rPr>
-                <w:noProof/>
-                <w:webHidden/>
-              </w:rPr>
-              <w:fldChar w:fldCharType="end"/>
-            </w:r>
-          </w:hyperlink>
-        </w:p>
-        <w:p>
-          <w:pPr>
-            <w:pStyle w:val="TOC2"/>
-            <w:tabs>
-              <w:tab w:val="left" w:pos="660"/>
-              <w:tab w:val="right" w:leader="dot" w:pos="9060"/>
-            </w:tabs>
-            <w:rPr>
-              <w:rFonts w:asciiTheme="minorHAnsi" w:eastAsiaTheme="minorEastAsia" w:hAnsiTheme="minorHAnsi" w:cstheme="minorBidi"/>
-              <w:noProof/>
-              <w:sz w:val="22"/>
-              <w:szCs w:val="22"/>
-            </w:rPr>
-          </w:pPr>
-          <w:hyperlink w:anchor="_Toc56938833" w:history="1">
-            <w:r>
-              <w:rPr>
-                <w:rStyle w:val="Hyperlink"/>
-                <w:noProof/>
-              </w:rPr>
-              <w:t>b.</w:t>
-            </w:r>
-            <w:r>
-              <w:rPr>
-                <w:rFonts w:asciiTheme="minorHAnsi" w:eastAsiaTheme="minorEastAsia" w:hAnsiTheme="minorHAnsi" w:cstheme="minorBidi"/>
-                <w:noProof/>
-                <w:sz w:val="22"/>
-                <w:szCs w:val="22"/>
-              </w:rPr>
-              <w:tab/>
-            </w:r>
-            <w:r>
-              <w:rPr>
-                <w:rStyle w:val="Hyperlink"/>
-                <w:noProof/>
-              </w:rPr>
-              <w:t>Versie 1</w:t>
-            </w:r>
-            <w:r>
-              <w:rPr>
-                <w:noProof/>
-                <w:webHidden/>
-              </w:rPr>
-              <w:tab/>
-            </w:r>
-            <w:r>
-              <w:rPr>
-                <w:noProof/>
-                <w:webHidden/>
-              </w:rPr>
-              <w:fldChar w:fldCharType="begin"/>
-            </w:r>
-            <w:r>
-              <w:rPr>
-                <w:noProof/>
-                <w:webHidden/>
-              </w:rPr>
-              <w:instrText xml:space="preserve"> PAGEREF _Toc56938833 \h </w:instrText>
-            </w:r>
-            <w:r>
-              <w:rPr>
-                <w:noProof/>
-                <w:webHidden/>
-              </w:rPr>
-            </w:r>
-            <w:r>
-              <w:rPr>
-                <w:noProof/>
-                <w:webHidden/>
-              </w:rPr>
-              <w:fldChar w:fldCharType="separate"/>
-            </w:r>
-            <w:r>
-              <w:rPr>
-                <w:noProof/>
-                <w:webHidden/>
-              </w:rPr>
-              <w:t>2</w:t>
             </w:r>
             <w:r>
               <w:rPr>
@@ -2162,33 +901,16 @@
       <w:pPr>
         <w:pStyle w:val="Heading1"/>
       </w:pPr>
+      <w:bookmarkStart w:id="0" w:name="_Toc65910219"/>
       <w:r>
         <w:lastRenderedPageBreak/>
-        <w:t xml:space="preserve">Les </w:t>
+        <w:t>Intro</w:t>
       </w:r>
-      <w:r>
-        <w:t>1 Intro</w:t>
-      </w:r>
+      <w:bookmarkEnd w:id="0"/>
     </w:p>
     <w:p>
       <w:r>
-        <w:t xml:space="preserve">Alle bestanden van programmeren4 zullen op onderstaande </w:t>
-      </w:r>
-      <w:proofErr w:type="spellStart"/>
-      <w:r>
-        <w:t>repo</w:t>
-      </w:r>
-      <w:proofErr w:type="spellEnd"/>
-      <w:r>
-        <w:t xml:space="preserve"> op </w:t>
-      </w:r>
-      <w:proofErr w:type="spellStart"/>
-      <w:r>
-        <w:t>Bitbucket</w:t>
-      </w:r>
-      <w:proofErr w:type="spellEnd"/>
-      <w:r>
-        <w:t xml:space="preserve"> staan.</w:t>
+        <w:t>Alle bestanden van programmeren4 zullen op onderstaande repo op Bitbucket staan.</w:t>
       </w:r>
     </w:p>
     <w:p>
@@ -2197,7 +919,7 @@
           <w:rPr>
             <w:rStyle w:val="Hyperlink"/>
           </w:rPr>
-          <w:t>https://bitbucket.org/TimJanssens/programmeren4/src/master/</w:t>
+          <w:t>https://bitbucket.org/TimJanssens/2021pro4timjanssens/src/master/</w:t>
         </w:r>
       </w:hyperlink>
     </w:p>
@@ -2206,9 +928,14 @@
       <w:pPr>
         <w:pStyle w:val="Heading1"/>
       </w:pPr>
+      <w:bookmarkStart w:id="1" w:name="_Toc65910220"/>
       <w:r>
-        <w:t>Les 02 beginnen met PHP</w:t>
+        <w:t>B</w:t>
       </w:r>
+      <w:r>
+        <w:t>eginnen met PHP</w:t>
+      </w:r>
+      <w:bookmarkEnd w:id="1"/>
     </w:p>
     <w:p>
       <w:hyperlink r:id="rId12" w:history="1">
@@ -2216,7 +943,7 @@
           <w:rPr>
             <w:rStyle w:val="Hyperlink"/>
           </w:rPr>
-          <w:t>https://bitbucket.org/TimJanssens/programmeren4/src/master/public_html/les2/</w:t>
+          <w:t>https://bitbucket.org/TimJanssens/2021pro4timjanssens/src/master/public_html/les2/</w:t>
         </w:r>
       </w:hyperlink>
     </w:p>
@@ -2224,14 +951,11 @@
       <w:pPr>
         <w:pStyle w:val="Heading1"/>
       </w:pPr>
-      <w:proofErr w:type="spellStart"/>
+      <w:bookmarkStart w:id="2" w:name="_Toc65910221"/>
       <w:r>
-        <w:t>Php</w:t>
+        <w:t>Php formulieren</w:t>
       </w:r>
-      <w:proofErr w:type="spellEnd"/>
-      <w:r>
-        <w:t xml:space="preserve"> formulieren</w:t>
-      </w:r>
+      <w:bookmarkEnd w:id="2"/>
     </w:p>
     <w:p>
       <w:hyperlink r:id="rId13" w:history="1">
@@ -2239,7 +963,7 @@
           <w:rPr>
             <w:rStyle w:val="Hyperlink"/>
           </w:rPr>
-          <w:t>https://bitbucket.org/TimJanssens/programmeren4/src/master/public_html/php_formulieren/</w:t>
+          <w:t>https://bitbucket.org/TimJanssens/2021pro4timjanssens/src/master/public_html/php_formulieren/</w:t>
         </w:r>
       </w:hyperlink>
     </w:p>
@@ -2357,13 +1081,8 @@
           <w:pStyle w:val="Footer"/>
           <w:jc w:val="right"/>
         </w:pPr>
-        <w:proofErr w:type="spellStart"/>
         <w:r>
-          <w:t>Pagnia</w:t>
-        </w:r>
-        <w:proofErr w:type="spellEnd"/>
-        <w:r>
-          <w:t xml:space="preserve"> </w:t>
+          <w:t xml:space="preserve">Pagnia </w:t>
         </w:r>
         <w:r>
           <w:fldChar w:fldCharType="begin"/>

</xml_diff>